<commit_message>
changes in the morning
</commit_message>
<xml_diff>
--- a/HW8/tasks.docx
+++ b/HW8/tasks.docx
@@ -19,13 +19,7 @@
     </w:p>
     <w:p>
       <w:r>
-        <w:t>- Which model is more appropriate for other types of image processing (hand-</w:t>
-      </w:r>
-      <w:r>
-        <w:t>writing</w:t>
-      </w:r>
-      <w:r>
-        <w:t xml:space="preserve"> digit classification for example)</w:t>
+        <w:t>- Which model is more appropriate for other types of image processing (hand-writing digit classification for example)</w:t>
       </w:r>
     </w:p>
     <w:p>
@@ -231,9 +225,779 @@
       <w:r>
         <w:t>Test with polynomial kernels</w:t>
       </w:r>
+    </w:p>
+    <w:p>
+      <w:r>
+        <w:t>Statement:</w:t>
+      </w:r>
+    </w:p>
+    <w:p/>
+    <w:p>
+      <w:pPr>
+        <w:pStyle w:val="NormalWeb"/>
+        <w:shd w:val="clear" w:color="auto" w:fill="FFFFFF"/>
+        <w:spacing w:before="240" w:beforeAutospacing="0" w:after="0" w:afterAutospacing="0"/>
+        <w:rPr>
+          <w:rFonts w:ascii="Helvetica" w:hAnsi="Helvetica" w:cs="Helvetica"/>
+          <w:color w:val="000000"/>
+          <w:sz w:val="21"/>
+          <w:szCs w:val="21"/>
+        </w:rPr>
+      </w:pPr>
+      <w:r>
+        <w:rPr>
+          <w:rFonts w:ascii="Helvetica" w:hAnsi="Helvetica" w:cs="Helvetica"/>
+          <w:color w:val="000000"/>
+          <w:sz w:val="21"/>
+          <w:szCs w:val="21"/>
+        </w:rPr>
+        <w:lastRenderedPageBreak/>
+        <w:t xml:space="preserve">In this </w:t>
+      </w:r>
+      <w:proofErr w:type="gramStart"/>
+      <w:r>
+        <w:rPr>
+          <w:rFonts w:ascii="Helvetica" w:hAnsi="Helvetica" w:cs="Helvetica"/>
+          <w:color w:val="000000"/>
+          <w:sz w:val="21"/>
+          <w:szCs w:val="21"/>
+        </w:rPr>
+        <w:t>problem</w:t>
+      </w:r>
+      <w:proofErr w:type="gramEnd"/>
+      <w:r>
+        <w:rPr>
+          <w:rFonts w:ascii="Helvetica" w:hAnsi="Helvetica" w:cs="Helvetica"/>
+          <w:color w:val="000000"/>
+          <w:sz w:val="21"/>
+          <w:szCs w:val="21"/>
+        </w:rPr>
+        <w:t xml:space="preserve"> we revisit applications of classification, with the purpose of comparing the performance of support vector classifiers with other classifiers we have learned. We'll begin with the </w:t>
+      </w:r>
+      <w:proofErr w:type="spellStart"/>
+      <w:r>
+        <w:rPr>
+          <w:rFonts w:ascii="Helvetica" w:hAnsi="Helvetica" w:cs="Helvetica"/>
+          <w:color w:val="000000"/>
+          <w:sz w:val="21"/>
+          <w:szCs w:val="21"/>
+        </w:rPr>
+        <w:t>aeriel</w:t>
+      </w:r>
+      <w:proofErr w:type="spellEnd"/>
+      <w:r>
+        <w:rPr>
+          <w:rFonts w:ascii="Helvetica" w:hAnsi="Helvetica" w:cs="Helvetica"/>
+          <w:color w:val="000000"/>
+          <w:sz w:val="21"/>
+          <w:szCs w:val="21"/>
+        </w:rPr>
+        <w:t xml:space="preserve"> vegetation detection problem from Homework #7.</w:t>
+      </w:r>
+    </w:p>
+    <w:p>
+      <w:pPr>
+        <w:pStyle w:val="NormalWeb"/>
+        <w:shd w:val="clear" w:color="auto" w:fill="FFFFFF"/>
+        <w:spacing w:before="240" w:beforeAutospacing="0" w:after="0" w:afterAutospacing="0"/>
+        <w:rPr>
+          <w:rFonts w:ascii="Helvetica" w:hAnsi="Helvetica" w:cs="Helvetica"/>
+          <w:color w:val="000000"/>
+          <w:sz w:val="21"/>
+          <w:szCs w:val="21"/>
+        </w:rPr>
+      </w:pPr>
+      <w:r>
+        <w:rPr>
+          <w:rFonts w:ascii="Helvetica" w:hAnsi="Helvetica" w:cs="Helvetica"/>
+          <w:color w:val="000000"/>
+          <w:sz w:val="21"/>
+          <w:szCs w:val="21"/>
+        </w:rPr>
+        <w:t>The data is contained in</w:t>
+      </w:r>
+      <w:r>
+        <w:rPr>
+          <w:rStyle w:val="apple-converted-space"/>
+          <w:rFonts w:ascii="Helvetica" w:hAnsi="Helvetica" w:cs="Helvetica"/>
+          <w:color w:val="000000"/>
+          <w:sz w:val="21"/>
+          <w:szCs w:val="21"/>
+        </w:rPr>
+        <w:t> </w:t>
+      </w:r>
+      <w:r>
+        <w:rPr>
+          <w:rStyle w:val="HTMLCode"/>
+          <w:color w:val="000000"/>
+          <w:sz w:val="21"/>
+          <w:szCs w:val="21"/>
+          <w:bdr w:val="none" w:sz="0" w:space="0" w:color="auto" w:frame="1"/>
+          <w:shd w:val="clear" w:color="auto" w:fill="FFFFFF"/>
+        </w:rPr>
+        <w:t>dataset_1.txt</w:t>
+      </w:r>
+      <w:r>
+        <w:rPr>
+          <w:rStyle w:val="apple-converted-space"/>
+          <w:rFonts w:ascii="Helvetica" w:hAnsi="Helvetica" w:cs="Helvetica"/>
+          <w:color w:val="000000"/>
+          <w:sz w:val="21"/>
+          <w:szCs w:val="21"/>
+        </w:rPr>
+        <w:t> </w:t>
+      </w:r>
+      <w:r>
+        <w:rPr>
+          <w:rFonts w:ascii="Helvetica" w:hAnsi="Helvetica" w:cs="Helvetica"/>
+          <w:color w:val="000000"/>
+          <w:sz w:val="21"/>
+          <w:szCs w:val="21"/>
+        </w:rPr>
+        <w:t>and</w:t>
+      </w:r>
+      <w:r>
+        <w:rPr>
+          <w:rStyle w:val="apple-converted-space"/>
+          <w:rFonts w:ascii="Helvetica" w:hAnsi="Helvetica" w:cs="Helvetica"/>
+          <w:color w:val="000000"/>
+          <w:sz w:val="21"/>
+          <w:szCs w:val="21"/>
+        </w:rPr>
+        <w:t> </w:t>
+      </w:r>
+      <w:r>
+        <w:rPr>
+          <w:rStyle w:val="HTMLCode"/>
+          <w:color w:val="000000"/>
+          <w:sz w:val="21"/>
+          <w:szCs w:val="21"/>
+          <w:bdr w:val="none" w:sz="0" w:space="0" w:color="auto" w:frame="1"/>
+          <w:shd w:val="clear" w:color="auto" w:fill="FFFFFF"/>
+        </w:rPr>
+        <w:t>dataset_2.txt</w:t>
+      </w:r>
+      <w:r>
+        <w:rPr>
+          <w:rStyle w:val="apple-converted-space"/>
+          <w:rFonts w:ascii="Helvetica" w:hAnsi="Helvetica" w:cs="Helvetica"/>
+          <w:color w:val="000000"/>
+          <w:sz w:val="21"/>
+          <w:szCs w:val="21"/>
+        </w:rPr>
+        <w:t> </w:t>
+      </w:r>
+      <w:r>
+        <w:rPr>
+          <w:rFonts w:ascii="Helvetica" w:hAnsi="Helvetica" w:cs="Helvetica"/>
+          <w:color w:val="000000"/>
+          <w:sz w:val="21"/>
+          <w:szCs w:val="21"/>
+        </w:rPr>
+        <w:t xml:space="preserve">(you are encouraged to use the datasets from Homework #7 as well). The first two columns of the data </w:t>
+      </w:r>
+      <w:proofErr w:type="gramStart"/>
+      <w:r>
+        <w:rPr>
+          <w:rFonts w:ascii="Helvetica" w:hAnsi="Helvetica" w:cs="Helvetica"/>
+          <w:color w:val="000000"/>
+          <w:sz w:val="21"/>
+          <w:szCs w:val="21"/>
+        </w:rPr>
+        <w:t>contains</w:t>
+      </w:r>
+      <w:proofErr w:type="gramEnd"/>
+      <w:r>
+        <w:rPr>
+          <w:rFonts w:ascii="Helvetica" w:hAnsi="Helvetica" w:cs="Helvetica"/>
+          <w:color w:val="000000"/>
+          <w:sz w:val="21"/>
+          <w:szCs w:val="21"/>
+        </w:rPr>
+        <w:t xml:space="preserve"> the latitude and longitudes of randomly sampled locations in the satellite image, and the last column contains a label indicating whether the location contains vegetation (1 denotes the presence of vegetation and 0 denotes otherwise). The task is to, again, identify the vegetation regions in the image.</w:t>
+      </w:r>
+    </w:p>
+    <w:p>
+      <w:pPr>
+        <w:pStyle w:val="NormalWeb"/>
+        <w:numPr>
+          <w:ilvl w:val="0"/>
+          <w:numId w:val="2"/>
+        </w:numPr>
+        <w:shd w:val="clear" w:color="auto" w:fill="FFFFFF"/>
+        <w:spacing w:before="0" w:beforeAutospacing="0" w:after="0" w:afterAutospacing="0"/>
+        <w:ind w:left="480" w:right="480"/>
+        <w:rPr>
+          <w:rFonts w:ascii="Helvetica" w:hAnsi="Helvetica" w:cs="Helvetica"/>
+          <w:color w:val="000000"/>
+          <w:sz w:val="21"/>
+          <w:szCs w:val="21"/>
+        </w:rPr>
+      </w:pPr>
+      <w:r>
+        <w:rPr>
+          <w:rFonts w:ascii="Helvetica" w:hAnsi="Helvetica" w:cs="Helvetica"/>
+          <w:color w:val="000000"/>
+          <w:sz w:val="21"/>
+          <w:szCs w:val="21"/>
+        </w:rPr>
+        <w:t>Compare the result of using support vector classifiers to perform classification against results obtained from other models you have learned. Which model is more appropriate for the general task of vegetation detection in aerial images (do not restrict yourself to which model performs better on just these two datasets)? Which model is more appropriate for other types of image processing (hand-</w:t>
+      </w:r>
+      <w:proofErr w:type="spellStart"/>
+      <w:r>
+        <w:rPr>
+          <w:rFonts w:ascii="Helvetica" w:hAnsi="Helvetica" w:cs="Helvetica"/>
+          <w:color w:val="000000"/>
+          <w:sz w:val="21"/>
+          <w:szCs w:val="21"/>
+        </w:rPr>
+        <w:t>writting</w:t>
+      </w:r>
+      <w:proofErr w:type="spellEnd"/>
+      <w:r>
+        <w:rPr>
+          <w:rFonts w:ascii="Helvetica" w:hAnsi="Helvetica" w:cs="Helvetica"/>
+          <w:color w:val="000000"/>
+          <w:sz w:val="21"/>
+          <w:szCs w:val="21"/>
+        </w:rPr>
+        <w:t xml:space="preserve"> digit classification for example) Your comparison should be both</w:t>
+      </w:r>
+      <w:r>
+        <w:rPr>
+          <w:rStyle w:val="apple-converted-space"/>
+          <w:rFonts w:ascii="Helvetica" w:hAnsi="Helvetica" w:cs="Helvetica"/>
+          <w:color w:val="000000"/>
+          <w:sz w:val="21"/>
+          <w:szCs w:val="21"/>
+        </w:rPr>
+        <w:t> </w:t>
+      </w:r>
+      <w:r>
+        <w:rPr>
+          <w:rStyle w:val="Strong"/>
+          <w:rFonts w:ascii="Helvetica" w:hAnsi="Helvetica" w:cs="Helvetica"/>
+          <w:color w:val="000000"/>
+          <w:sz w:val="21"/>
+          <w:szCs w:val="21"/>
+        </w:rPr>
+        <w:t>qualitative</w:t>
+      </w:r>
+      <w:r>
+        <w:rPr>
+          <w:rStyle w:val="apple-converted-space"/>
+          <w:rFonts w:ascii="Helvetica" w:hAnsi="Helvetica" w:cs="Helvetica"/>
+          <w:color w:val="000000"/>
+          <w:sz w:val="21"/>
+          <w:szCs w:val="21"/>
+        </w:rPr>
+        <w:t> </w:t>
+      </w:r>
+      <w:r>
+        <w:rPr>
+          <w:rFonts w:ascii="Helvetica" w:hAnsi="Helvetica" w:cs="Helvetica"/>
+          <w:color w:val="000000"/>
+          <w:sz w:val="21"/>
+          <w:szCs w:val="21"/>
+        </w:rPr>
+        <w:t>and quantitative.</w:t>
+      </w:r>
+    </w:p>
+    <w:p>
+      <w:pPr>
+        <w:pStyle w:val="NormalWeb"/>
+        <w:shd w:val="clear" w:color="auto" w:fill="FFFFFF"/>
+        <w:spacing w:before="240" w:beforeAutospacing="0" w:after="0" w:afterAutospacing="0"/>
+        <w:ind w:left="480" w:right="480"/>
+        <w:rPr>
+          <w:rFonts w:ascii="Helvetica" w:hAnsi="Helvetica" w:cs="Helvetica"/>
+          <w:color w:val="000000"/>
+          <w:sz w:val="21"/>
+          <w:szCs w:val="21"/>
+        </w:rPr>
+      </w:pPr>
+      <w:r>
+        <w:rPr>
+          <w:rStyle w:val="Strong"/>
+          <w:rFonts w:ascii="Helvetica" w:hAnsi="Helvetica" w:cs="Helvetica"/>
+          <w:color w:val="000000"/>
+          <w:sz w:val="21"/>
+          <w:szCs w:val="21"/>
+        </w:rPr>
+        <w:t>Hint:</w:t>
+      </w:r>
+      <w:r>
+        <w:rPr>
+          <w:rStyle w:val="apple-converted-space"/>
+          <w:rFonts w:ascii="Helvetica" w:hAnsi="Helvetica" w:cs="Helvetica"/>
+          <w:color w:val="000000"/>
+          <w:sz w:val="21"/>
+          <w:szCs w:val="21"/>
+        </w:rPr>
+        <w:t> </w:t>
+      </w:r>
+      <w:r>
+        <w:rPr>
+          <w:rFonts w:ascii="Helvetica" w:hAnsi="Helvetica" w:cs="Helvetica"/>
+          <w:color w:val="000000"/>
+          <w:sz w:val="21"/>
+          <w:szCs w:val="21"/>
+        </w:rPr>
+        <w:t>For your analysis, it's vital to consider the differences between the ways in which each of these models perform classification. These differences can be gauged by looking at the differences between the decision boundaries drawn by the models and</w:t>
+      </w:r>
+      <w:r>
+        <w:rPr>
+          <w:rStyle w:val="apple-converted-space"/>
+          <w:rFonts w:ascii="Helvetica" w:hAnsi="Helvetica" w:cs="Helvetica"/>
+          <w:color w:val="000000"/>
+          <w:sz w:val="21"/>
+          <w:szCs w:val="21"/>
+        </w:rPr>
+        <w:t> </w:t>
+      </w:r>
+      <w:r>
+        <w:rPr>
+          <w:rStyle w:val="Strong"/>
+          <w:rFonts w:ascii="Helvetica" w:hAnsi="Helvetica" w:cs="Helvetica"/>
+          <w:color w:val="000000"/>
+          <w:sz w:val="21"/>
+          <w:szCs w:val="21"/>
+        </w:rPr>
+        <w:t>how</w:t>
+      </w:r>
+      <w:r>
+        <w:rPr>
+          <w:rStyle w:val="apple-converted-space"/>
+          <w:rFonts w:ascii="Helvetica" w:hAnsi="Helvetica" w:cs="Helvetica"/>
+          <w:color w:val="000000"/>
+          <w:sz w:val="21"/>
+          <w:szCs w:val="21"/>
+        </w:rPr>
+        <w:t> </w:t>
+      </w:r>
+      <w:r>
+        <w:rPr>
+          <w:rFonts w:ascii="Helvetica" w:hAnsi="Helvetica" w:cs="Helvetica"/>
+          <w:color w:val="000000"/>
+          <w:sz w:val="21"/>
+          <w:szCs w:val="21"/>
+        </w:rPr>
+        <w:t>these boundaries are determined.</w:t>
+      </w:r>
+    </w:p>
+    <w:p>
+      <w:pPr>
+        <w:pStyle w:val="NormalWeb"/>
+        <w:numPr>
+          <w:ilvl w:val="0"/>
+          <w:numId w:val="2"/>
+        </w:numPr>
+        <w:shd w:val="clear" w:color="auto" w:fill="FFFFFF"/>
+        <w:spacing w:before="0" w:beforeAutospacing="0" w:after="0" w:afterAutospacing="0"/>
+        <w:ind w:left="480" w:right="480"/>
+        <w:rPr>
+          <w:rFonts w:ascii="Helvetica" w:hAnsi="Helvetica" w:cs="Helvetica"/>
+          <w:color w:val="000000"/>
+          <w:sz w:val="21"/>
+          <w:szCs w:val="21"/>
+        </w:rPr>
+      </w:pPr>
+      <w:r>
+        <w:rPr>
+          <w:rFonts w:ascii="Helvetica" w:hAnsi="Helvetica" w:cs="Helvetica"/>
+          <w:color w:val="000000"/>
+          <w:sz w:val="21"/>
+          <w:szCs w:val="21"/>
+        </w:rPr>
+        <w:t>Are there any obvious draw backs to support vector classifiers as we have presented them to you? What might be some intuitive ways to address these draw backs?</w:t>
+      </w:r>
+    </w:p>
+    <w:p>
+      <w:pPr>
+        <w:pStyle w:val="NormalWeb"/>
+        <w:shd w:val="clear" w:color="auto" w:fill="FFFFFF"/>
+        <w:spacing w:before="240" w:beforeAutospacing="0" w:after="0" w:afterAutospacing="0"/>
+        <w:rPr>
+          <w:rFonts w:ascii="Helvetica" w:hAnsi="Helvetica" w:cs="Helvetica"/>
+          <w:color w:val="000000"/>
+          <w:sz w:val="21"/>
+          <w:szCs w:val="21"/>
+        </w:rPr>
+      </w:pPr>
+      <w:r>
+        <w:rPr>
+          <w:rFonts w:ascii="Helvetica" w:hAnsi="Helvetica" w:cs="Helvetica"/>
+          <w:color w:val="000000"/>
+          <w:sz w:val="21"/>
+          <w:szCs w:val="21"/>
+        </w:rPr>
+        <w:t>Again, we provide you with a function</w:t>
+      </w:r>
+      <w:r>
+        <w:rPr>
+          <w:rStyle w:val="apple-converted-space"/>
+          <w:rFonts w:ascii="Helvetica" w:hAnsi="Helvetica" w:cs="Helvetica"/>
+          <w:color w:val="000000"/>
+          <w:sz w:val="21"/>
+          <w:szCs w:val="21"/>
+        </w:rPr>
+        <w:t> </w:t>
+      </w:r>
+      <w:proofErr w:type="spellStart"/>
+      <w:r>
+        <w:rPr>
+          <w:rStyle w:val="HTMLCode"/>
+          <w:color w:val="000000"/>
+          <w:sz w:val="21"/>
+          <w:szCs w:val="21"/>
+          <w:bdr w:val="none" w:sz="0" w:space="0" w:color="auto" w:frame="1"/>
+          <w:shd w:val="clear" w:color="auto" w:fill="FFFFFF"/>
+        </w:rPr>
+        <w:t>plot_decision_boundary</w:t>
+      </w:r>
+      <w:proofErr w:type="spellEnd"/>
+      <w:r>
+        <w:rPr>
+          <w:rStyle w:val="apple-converted-space"/>
+          <w:rFonts w:ascii="Helvetica" w:hAnsi="Helvetica" w:cs="Helvetica"/>
+          <w:color w:val="000000"/>
+          <w:sz w:val="21"/>
+          <w:szCs w:val="21"/>
+        </w:rPr>
+        <w:t> </w:t>
+      </w:r>
+      <w:r>
+        <w:rPr>
+          <w:rFonts w:ascii="Helvetica" w:hAnsi="Helvetica" w:cs="Helvetica"/>
+          <w:color w:val="000000"/>
+          <w:sz w:val="21"/>
+          <w:szCs w:val="21"/>
+        </w:rPr>
+        <w:t>to visualize the decision boundary of a classifier.</w:t>
+      </w:r>
+    </w:p>
+    <w:p>
+      <w:pPr>
+        <w:pStyle w:val="NormalWeb"/>
+        <w:shd w:val="clear" w:color="auto" w:fill="FFFFFF"/>
+        <w:spacing w:before="240" w:beforeAutospacing="0" w:after="0" w:afterAutospacing="0"/>
+        <w:rPr>
+          <w:rFonts w:asciiTheme="minorHAnsi" w:hAnsiTheme="minorHAnsi" w:cstheme="minorHAnsi"/>
+          <w:color w:val="000000"/>
+          <w:sz w:val="22"/>
+          <w:szCs w:val="22"/>
+        </w:rPr>
+      </w:pPr>
+      <w:r>
+        <w:rPr>
+          <w:rFonts w:asciiTheme="minorHAnsi" w:hAnsiTheme="minorHAnsi" w:cstheme="minorHAnsi"/>
+          <w:color w:val="000000"/>
+          <w:sz w:val="22"/>
+          <w:szCs w:val="22"/>
+        </w:rPr>
+        <w:t>Properties to be considered:</w:t>
+      </w:r>
+    </w:p>
+    <w:p>
+      <w:pPr>
+        <w:pStyle w:val="NormalWeb"/>
+        <w:numPr>
+          <w:ilvl w:val="0"/>
+          <w:numId w:val="3"/>
+        </w:numPr>
+        <w:shd w:val="clear" w:color="auto" w:fill="FFFFFF"/>
+        <w:spacing w:before="240" w:beforeAutospacing="0" w:after="0" w:afterAutospacing="0"/>
+        <w:rPr>
+          <w:rFonts w:asciiTheme="minorHAnsi" w:hAnsiTheme="minorHAnsi" w:cstheme="minorHAnsi"/>
+          <w:color w:val="000000"/>
+          <w:sz w:val="22"/>
+          <w:szCs w:val="22"/>
+        </w:rPr>
+      </w:pPr>
+      <w:r>
+        <w:rPr>
+          <w:rFonts w:asciiTheme="minorHAnsi" w:hAnsiTheme="minorHAnsi" w:cstheme="minorHAnsi"/>
+          <w:color w:val="000000"/>
+          <w:sz w:val="22"/>
+          <w:szCs w:val="22"/>
+        </w:rPr>
+        <w:t>Number of features</w:t>
+      </w:r>
+    </w:p>
+    <w:p>
+      <w:pPr>
+        <w:pStyle w:val="NormalWeb"/>
+        <w:numPr>
+          <w:ilvl w:val="0"/>
+          <w:numId w:val="3"/>
+        </w:numPr>
+        <w:shd w:val="clear" w:color="auto" w:fill="FFFFFF"/>
+        <w:spacing w:before="240" w:beforeAutospacing="0" w:after="0" w:afterAutospacing="0"/>
+        <w:rPr>
+          <w:rFonts w:asciiTheme="minorHAnsi" w:hAnsiTheme="minorHAnsi" w:cstheme="minorHAnsi"/>
+          <w:color w:val="000000"/>
+          <w:sz w:val="22"/>
+          <w:szCs w:val="22"/>
+        </w:rPr>
+      </w:pPr>
+      <w:r>
+        <w:rPr>
+          <w:rFonts w:asciiTheme="minorHAnsi" w:hAnsiTheme="minorHAnsi" w:cstheme="minorHAnsi"/>
+          <w:color w:val="000000"/>
+          <w:sz w:val="22"/>
+          <w:szCs w:val="22"/>
+        </w:rPr>
+        <w:t>Prediction cost</w:t>
+      </w:r>
+    </w:p>
+    <w:p>
+      <w:pPr>
+        <w:pStyle w:val="NormalWeb"/>
+        <w:numPr>
+          <w:ilvl w:val="0"/>
+          <w:numId w:val="3"/>
+        </w:numPr>
+        <w:shd w:val="clear" w:color="auto" w:fill="FFFFFF"/>
+        <w:spacing w:before="240" w:beforeAutospacing="0" w:after="0" w:afterAutospacing="0"/>
+        <w:rPr>
+          <w:rFonts w:asciiTheme="minorHAnsi" w:hAnsiTheme="minorHAnsi" w:cstheme="minorHAnsi"/>
+          <w:color w:val="000000"/>
+          <w:sz w:val="22"/>
+          <w:szCs w:val="22"/>
+        </w:rPr>
+      </w:pPr>
+      <w:r>
+        <w:rPr>
+          <w:rFonts w:asciiTheme="minorHAnsi" w:hAnsiTheme="minorHAnsi" w:cstheme="minorHAnsi"/>
+          <w:color w:val="000000"/>
+          <w:sz w:val="22"/>
+          <w:szCs w:val="22"/>
+        </w:rPr>
+        <w:t>Training cost</w:t>
+      </w:r>
+    </w:p>
+    <w:p>
+      <w:pPr>
+        <w:pStyle w:val="NormalWeb"/>
+        <w:numPr>
+          <w:ilvl w:val="0"/>
+          <w:numId w:val="3"/>
+        </w:numPr>
+        <w:shd w:val="clear" w:color="auto" w:fill="FFFFFF"/>
+        <w:spacing w:before="240" w:beforeAutospacing="0" w:after="0" w:afterAutospacing="0"/>
+        <w:rPr>
+          <w:rFonts w:asciiTheme="minorHAnsi" w:hAnsiTheme="minorHAnsi" w:cstheme="minorHAnsi"/>
+          <w:color w:val="000000"/>
+          <w:sz w:val="22"/>
+          <w:szCs w:val="22"/>
+        </w:rPr>
+      </w:pPr>
+      <w:r>
+        <w:rPr>
+          <w:rFonts w:asciiTheme="minorHAnsi" w:hAnsiTheme="minorHAnsi" w:cstheme="minorHAnsi"/>
+          <w:color w:val="000000"/>
+          <w:sz w:val="22"/>
+          <w:szCs w:val="22"/>
+        </w:rPr>
+        <w:t>Learning convergence</w:t>
+      </w:r>
+    </w:p>
+    <w:p>
+      <w:pPr>
+        <w:pStyle w:val="NormalWeb"/>
+        <w:numPr>
+          <w:ilvl w:val="0"/>
+          <w:numId w:val="3"/>
+        </w:numPr>
+        <w:shd w:val="clear" w:color="auto" w:fill="FFFFFF"/>
+        <w:spacing w:before="240" w:beforeAutospacing="0" w:after="0" w:afterAutospacing="0"/>
+        <w:rPr>
+          <w:rFonts w:asciiTheme="minorHAnsi" w:hAnsiTheme="minorHAnsi" w:cstheme="minorHAnsi"/>
+          <w:color w:val="000000"/>
+          <w:sz w:val="22"/>
+          <w:szCs w:val="22"/>
+        </w:rPr>
+      </w:pPr>
+      <w:r>
+        <w:rPr>
+          <w:rFonts w:asciiTheme="minorHAnsi" w:hAnsiTheme="minorHAnsi" w:cstheme="minorHAnsi"/>
+          <w:color w:val="000000"/>
+          <w:sz w:val="22"/>
+          <w:szCs w:val="22"/>
+        </w:rPr>
+        <w:t xml:space="preserve">Class </w:t>
+      </w:r>
+      <w:proofErr w:type="spellStart"/>
+      <w:r>
+        <w:rPr>
+          <w:rFonts w:asciiTheme="minorHAnsi" w:hAnsiTheme="minorHAnsi" w:cstheme="minorHAnsi"/>
+          <w:color w:val="000000"/>
+          <w:sz w:val="22"/>
+          <w:szCs w:val="22"/>
+        </w:rPr>
+        <w:t>separability</w:t>
+      </w:r>
+      <w:proofErr w:type="spellEnd"/>
+    </w:p>
+    <w:p>
+      <w:pPr>
+        <w:pStyle w:val="NormalWeb"/>
+        <w:numPr>
+          <w:ilvl w:val="0"/>
+          <w:numId w:val="3"/>
+        </w:numPr>
+        <w:shd w:val="clear" w:color="auto" w:fill="FFFFFF"/>
+        <w:spacing w:before="240" w:beforeAutospacing="0" w:after="0" w:afterAutospacing="0"/>
+        <w:rPr>
+          <w:rFonts w:asciiTheme="minorHAnsi" w:hAnsiTheme="minorHAnsi" w:cstheme="minorHAnsi"/>
+          <w:color w:val="000000"/>
+          <w:sz w:val="22"/>
+          <w:szCs w:val="22"/>
+        </w:rPr>
+      </w:pPr>
+      <w:r>
+        <w:rPr>
+          <w:rFonts w:asciiTheme="minorHAnsi" w:hAnsiTheme="minorHAnsi" w:cstheme="minorHAnsi"/>
+          <w:color w:val="000000"/>
+          <w:sz w:val="22"/>
+          <w:szCs w:val="22"/>
+        </w:rPr>
+        <w:t>Dataset size</w:t>
+      </w:r>
+    </w:p>
+    <w:p>
+      <w:pPr>
+        <w:pStyle w:val="NormalWeb"/>
+        <w:numPr>
+          <w:ilvl w:val="0"/>
+          <w:numId w:val="3"/>
+        </w:numPr>
+        <w:shd w:val="clear" w:color="auto" w:fill="FFFFFF"/>
+        <w:spacing w:before="240" w:beforeAutospacing="0" w:after="0" w:afterAutospacing="0"/>
+        <w:rPr>
+          <w:rFonts w:asciiTheme="minorHAnsi" w:hAnsiTheme="minorHAnsi" w:cstheme="minorHAnsi"/>
+          <w:color w:val="000000"/>
+          <w:sz w:val="22"/>
+          <w:szCs w:val="22"/>
+        </w:rPr>
+      </w:pPr>
+      <w:r>
+        <w:rPr>
+          <w:rFonts w:asciiTheme="minorHAnsi" w:hAnsiTheme="minorHAnsi" w:cstheme="minorHAnsi"/>
+          <w:color w:val="000000"/>
+          <w:sz w:val="22"/>
+          <w:szCs w:val="22"/>
+        </w:rPr>
+        <w:t>Decision boundary shape</w:t>
+      </w:r>
+    </w:p>
+    <w:p>
+      <w:pPr>
+        <w:pStyle w:val="NormalWeb"/>
+        <w:numPr>
+          <w:ilvl w:val="0"/>
+          <w:numId w:val="3"/>
+        </w:numPr>
+        <w:shd w:val="clear" w:color="auto" w:fill="FFFFFF"/>
+        <w:spacing w:before="240" w:beforeAutospacing="0" w:after="0" w:afterAutospacing="0"/>
+        <w:rPr>
+          <w:rFonts w:asciiTheme="minorHAnsi" w:hAnsiTheme="minorHAnsi" w:cstheme="minorHAnsi"/>
+          <w:color w:val="000000"/>
+          <w:sz w:val="22"/>
+          <w:szCs w:val="22"/>
+        </w:rPr>
+      </w:pPr>
+      <w:r>
+        <w:rPr>
+          <w:rFonts w:asciiTheme="minorHAnsi" w:hAnsiTheme="minorHAnsi" w:cstheme="minorHAnsi"/>
+          <w:color w:val="000000"/>
+          <w:sz w:val="22"/>
+          <w:szCs w:val="22"/>
+        </w:rPr>
+        <w:t>Number of labels and nature</w:t>
+      </w:r>
+    </w:p>
+    <w:p>
+      <w:pPr>
+        <w:pStyle w:val="NormalWeb"/>
+        <w:numPr>
+          <w:ilvl w:val="0"/>
+          <w:numId w:val="3"/>
+        </w:numPr>
+        <w:shd w:val="clear" w:color="auto" w:fill="FFFFFF"/>
+        <w:spacing w:before="240" w:beforeAutospacing="0" w:after="0" w:afterAutospacing="0"/>
+        <w:rPr>
+          <w:rFonts w:asciiTheme="minorHAnsi" w:hAnsiTheme="minorHAnsi" w:cstheme="minorHAnsi"/>
+          <w:color w:val="000000"/>
+          <w:sz w:val="22"/>
+          <w:szCs w:val="22"/>
+        </w:rPr>
+      </w:pPr>
+      <w:r>
+        <w:rPr>
+          <w:rFonts w:asciiTheme="minorHAnsi" w:hAnsiTheme="minorHAnsi" w:cstheme="minorHAnsi"/>
+          <w:color w:val="000000"/>
+          <w:sz w:val="22"/>
+          <w:szCs w:val="22"/>
+        </w:rPr>
+        <w:t>Training sets availability</w:t>
+      </w:r>
+    </w:p>
+    <w:p>
+      <w:pPr>
+        <w:pStyle w:val="NormalWeb"/>
+        <w:numPr>
+          <w:ilvl w:val="0"/>
+          <w:numId w:val="3"/>
+        </w:numPr>
+        <w:shd w:val="clear" w:color="auto" w:fill="FFFFFF"/>
+        <w:spacing w:before="240" w:beforeAutospacing="0" w:after="0" w:afterAutospacing="0"/>
+        <w:rPr>
+          <w:rFonts w:asciiTheme="minorHAnsi" w:hAnsiTheme="minorHAnsi" w:cstheme="minorHAnsi"/>
+          <w:color w:val="000000"/>
+          <w:sz w:val="22"/>
+          <w:szCs w:val="22"/>
+        </w:rPr>
+      </w:pPr>
+      <w:r>
+        <w:rPr>
+          <w:rFonts w:asciiTheme="minorHAnsi" w:hAnsiTheme="minorHAnsi" w:cstheme="minorHAnsi"/>
+          <w:color w:val="000000"/>
+          <w:sz w:val="22"/>
+          <w:szCs w:val="22"/>
+        </w:rPr>
+        <w:t>Categorical predictors</w:t>
+      </w:r>
+    </w:p>
+    <w:p>
+      <w:pPr>
+        <w:pStyle w:val="NormalWeb"/>
+        <w:numPr>
+          <w:ilvl w:val="0"/>
+          <w:numId w:val="3"/>
+        </w:numPr>
+        <w:shd w:val="clear" w:color="auto" w:fill="FFFFFF"/>
+        <w:spacing w:before="240" w:beforeAutospacing="0" w:after="0" w:afterAutospacing="0"/>
+        <w:rPr>
+          <w:rFonts w:asciiTheme="minorHAnsi" w:hAnsiTheme="minorHAnsi" w:cstheme="minorHAnsi"/>
+          <w:color w:val="000000"/>
+          <w:sz w:val="22"/>
+          <w:szCs w:val="22"/>
+        </w:rPr>
+      </w:pPr>
+      <w:r>
+        <w:rPr>
+          <w:rFonts w:asciiTheme="minorHAnsi" w:hAnsiTheme="minorHAnsi" w:cstheme="minorHAnsi"/>
+          <w:color w:val="000000"/>
+          <w:sz w:val="22"/>
+          <w:szCs w:val="22"/>
+        </w:rPr>
+        <w:t>In class distribution</w:t>
+      </w:r>
       <w:bookmarkStart w:id="0" w:name="_GoBack"/>
       <w:bookmarkEnd w:id="0"/>
     </w:p>
+    <w:p/>
     <w:p/>
     <w:sectPr>
       <w:pgSz w:w="12240" w:h="15840"/>
@@ -336,8 +1100,276 @@
       </w:pPr>
     </w:lvl>
   </w:abstractNum>
+  <w:abstractNum w:abstractNumId="1" w15:restartNumberingAfterBreak="0">
+    <w:nsid w:val="53B91EB0"/>
+    <w:multiLevelType w:val="hybridMultilevel"/>
+    <w:tmpl w:val="DD9AE692"/>
+    <w:lvl w:ilvl="0" w:tplc="04090001">
+      <w:start w:val="1"/>
+      <w:numFmt w:val="bullet"/>
+      <w:lvlText w:val=""/>
+      <w:lvlJc w:val="left"/>
+      <w:pPr>
+        <w:ind w:left="720" w:hanging="360"/>
+      </w:pPr>
+      <w:rPr>
+        <w:rFonts w:ascii="Symbol" w:hAnsi="Symbol" w:hint="default"/>
+      </w:rPr>
+    </w:lvl>
+    <w:lvl w:ilvl="1" w:tplc="04090003" w:tentative="1">
+      <w:start w:val="1"/>
+      <w:numFmt w:val="bullet"/>
+      <w:lvlText w:val="o"/>
+      <w:lvlJc w:val="left"/>
+      <w:pPr>
+        <w:ind w:left="1440" w:hanging="360"/>
+      </w:pPr>
+      <w:rPr>
+        <w:rFonts w:ascii="Courier New" w:hAnsi="Courier New" w:cs="Courier New" w:hint="default"/>
+      </w:rPr>
+    </w:lvl>
+    <w:lvl w:ilvl="2" w:tplc="04090005" w:tentative="1">
+      <w:start w:val="1"/>
+      <w:numFmt w:val="bullet"/>
+      <w:lvlText w:val=""/>
+      <w:lvlJc w:val="left"/>
+      <w:pPr>
+        <w:ind w:left="2160" w:hanging="360"/>
+      </w:pPr>
+      <w:rPr>
+        <w:rFonts w:ascii="Wingdings" w:hAnsi="Wingdings" w:hint="default"/>
+      </w:rPr>
+    </w:lvl>
+    <w:lvl w:ilvl="3" w:tplc="04090001" w:tentative="1">
+      <w:start w:val="1"/>
+      <w:numFmt w:val="bullet"/>
+      <w:lvlText w:val=""/>
+      <w:lvlJc w:val="left"/>
+      <w:pPr>
+        <w:ind w:left="2880" w:hanging="360"/>
+      </w:pPr>
+      <w:rPr>
+        <w:rFonts w:ascii="Symbol" w:hAnsi="Symbol" w:hint="default"/>
+      </w:rPr>
+    </w:lvl>
+    <w:lvl w:ilvl="4" w:tplc="04090003" w:tentative="1">
+      <w:start w:val="1"/>
+      <w:numFmt w:val="bullet"/>
+      <w:lvlText w:val="o"/>
+      <w:lvlJc w:val="left"/>
+      <w:pPr>
+        <w:ind w:left="3600" w:hanging="360"/>
+      </w:pPr>
+      <w:rPr>
+        <w:rFonts w:ascii="Courier New" w:hAnsi="Courier New" w:cs="Courier New" w:hint="default"/>
+      </w:rPr>
+    </w:lvl>
+    <w:lvl w:ilvl="5" w:tplc="04090005" w:tentative="1">
+      <w:start w:val="1"/>
+      <w:numFmt w:val="bullet"/>
+      <w:lvlText w:val=""/>
+      <w:lvlJc w:val="left"/>
+      <w:pPr>
+        <w:ind w:left="4320" w:hanging="360"/>
+      </w:pPr>
+      <w:rPr>
+        <w:rFonts w:ascii="Wingdings" w:hAnsi="Wingdings" w:hint="default"/>
+      </w:rPr>
+    </w:lvl>
+    <w:lvl w:ilvl="6" w:tplc="04090001" w:tentative="1">
+      <w:start w:val="1"/>
+      <w:numFmt w:val="bullet"/>
+      <w:lvlText w:val=""/>
+      <w:lvlJc w:val="left"/>
+      <w:pPr>
+        <w:ind w:left="5040" w:hanging="360"/>
+      </w:pPr>
+      <w:rPr>
+        <w:rFonts w:ascii="Symbol" w:hAnsi="Symbol" w:hint="default"/>
+      </w:rPr>
+    </w:lvl>
+    <w:lvl w:ilvl="7" w:tplc="04090003" w:tentative="1">
+      <w:start w:val="1"/>
+      <w:numFmt w:val="bullet"/>
+      <w:lvlText w:val="o"/>
+      <w:lvlJc w:val="left"/>
+      <w:pPr>
+        <w:ind w:left="5760" w:hanging="360"/>
+      </w:pPr>
+      <w:rPr>
+        <w:rFonts w:ascii="Courier New" w:hAnsi="Courier New" w:cs="Courier New" w:hint="default"/>
+      </w:rPr>
+    </w:lvl>
+    <w:lvl w:ilvl="8" w:tplc="04090005" w:tentative="1">
+      <w:start w:val="1"/>
+      <w:numFmt w:val="bullet"/>
+      <w:lvlText w:val=""/>
+      <w:lvlJc w:val="left"/>
+      <w:pPr>
+        <w:ind w:left="6480" w:hanging="360"/>
+      </w:pPr>
+      <w:rPr>
+        <w:rFonts w:ascii="Wingdings" w:hAnsi="Wingdings" w:hint="default"/>
+      </w:rPr>
+    </w:lvl>
+  </w:abstractNum>
+  <w:abstractNum w:abstractNumId="2" w15:restartNumberingAfterBreak="0">
+    <w:nsid w:val="7A8048A5"/>
+    <w:multiLevelType w:val="multilevel"/>
+    <w:tmpl w:val="3F224C04"/>
+    <w:lvl w:ilvl="0">
+      <w:start w:val="1"/>
+      <w:numFmt w:val="bullet"/>
+      <w:lvlText w:val=""/>
+      <w:lvlJc w:val="left"/>
+      <w:pPr>
+        <w:tabs>
+          <w:tab w:val="num" w:pos="720"/>
+        </w:tabs>
+        <w:ind w:left="720" w:hanging="360"/>
+      </w:pPr>
+      <w:rPr>
+        <w:rFonts w:ascii="Symbol" w:hAnsi="Symbol" w:hint="default"/>
+        <w:sz w:val="20"/>
+      </w:rPr>
+    </w:lvl>
+    <w:lvl w:ilvl="1" w:tentative="1">
+      <w:start w:val="1"/>
+      <w:numFmt w:val="bullet"/>
+      <w:lvlText w:val=""/>
+      <w:lvlJc w:val="left"/>
+      <w:pPr>
+        <w:tabs>
+          <w:tab w:val="num" w:pos="1440"/>
+        </w:tabs>
+        <w:ind w:left="1440" w:hanging="360"/>
+      </w:pPr>
+      <w:rPr>
+        <w:rFonts w:ascii="Symbol" w:hAnsi="Symbol" w:hint="default"/>
+        <w:sz w:val="20"/>
+      </w:rPr>
+    </w:lvl>
+    <w:lvl w:ilvl="2" w:tentative="1">
+      <w:start w:val="1"/>
+      <w:numFmt w:val="bullet"/>
+      <w:lvlText w:val=""/>
+      <w:lvlJc w:val="left"/>
+      <w:pPr>
+        <w:tabs>
+          <w:tab w:val="num" w:pos="2160"/>
+        </w:tabs>
+        <w:ind w:left="2160" w:hanging="360"/>
+      </w:pPr>
+      <w:rPr>
+        <w:rFonts w:ascii="Symbol" w:hAnsi="Symbol" w:hint="default"/>
+        <w:sz w:val="20"/>
+      </w:rPr>
+    </w:lvl>
+    <w:lvl w:ilvl="3" w:tentative="1">
+      <w:start w:val="1"/>
+      <w:numFmt w:val="bullet"/>
+      <w:lvlText w:val=""/>
+      <w:lvlJc w:val="left"/>
+      <w:pPr>
+        <w:tabs>
+          <w:tab w:val="num" w:pos="2880"/>
+        </w:tabs>
+        <w:ind w:left="2880" w:hanging="360"/>
+      </w:pPr>
+      <w:rPr>
+        <w:rFonts w:ascii="Symbol" w:hAnsi="Symbol" w:hint="default"/>
+        <w:sz w:val="20"/>
+      </w:rPr>
+    </w:lvl>
+    <w:lvl w:ilvl="4" w:tentative="1">
+      <w:start w:val="1"/>
+      <w:numFmt w:val="bullet"/>
+      <w:lvlText w:val=""/>
+      <w:lvlJc w:val="left"/>
+      <w:pPr>
+        <w:tabs>
+          <w:tab w:val="num" w:pos="3600"/>
+        </w:tabs>
+        <w:ind w:left="3600" w:hanging="360"/>
+      </w:pPr>
+      <w:rPr>
+        <w:rFonts w:ascii="Symbol" w:hAnsi="Symbol" w:hint="default"/>
+        <w:sz w:val="20"/>
+      </w:rPr>
+    </w:lvl>
+    <w:lvl w:ilvl="5" w:tentative="1">
+      <w:start w:val="1"/>
+      <w:numFmt w:val="bullet"/>
+      <w:lvlText w:val=""/>
+      <w:lvlJc w:val="left"/>
+      <w:pPr>
+        <w:tabs>
+          <w:tab w:val="num" w:pos="4320"/>
+        </w:tabs>
+        <w:ind w:left="4320" w:hanging="360"/>
+      </w:pPr>
+      <w:rPr>
+        <w:rFonts w:ascii="Symbol" w:hAnsi="Symbol" w:hint="default"/>
+        <w:sz w:val="20"/>
+      </w:rPr>
+    </w:lvl>
+    <w:lvl w:ilvl="6" w:tentative="1">
+      <w:start w:val="1"/>
+      <w:numFmt w:val="bullet"/>
+      <w:lvlText w:val=""/>
+      <w:lvlJc w:val="left"/>
+      <w:pPr>
+        <w:tabs>
+          <w:tab w:val="num" w:pos="5040"/>
+        </w:tabs>
+        <w:ind w:left="5040" w:hanging="360"/>
+      </w:pPr>
+      <w:rPr>
+        <w:rFonts w:ascii="Symbol" w:hAnsi="Symbol" w:hint="default"/>
+        <w:sz w:val="20"/>
+      </w:rPr>
+    </w:lvl>
+    <w:lvl w:ilvl="7" w:tentative="1">
+      <w:start w:val="1"/>
+      <w:numFmt w:val="bullet"/>
+      <w:lvlText w:val=""/>
+      <w:lvlJc w:val="left"/>
+      <w:pPr>
+        <w:tabs>
+          <w:tab w:val="num" w:pos="5760"/>
+        </w:tabs>
+        <w:ind w:left="5760" w:hanging="360"/>
+      </w:pPr>
+      <w:rPr>
+        <w:rFonts w:ascii="Symbol" w:hAnsi="Symbol" w:hint="default"/>
+        <w:sz w:val="20"/>
+      </w:rPr>
+    </w:lvl>
+    <w:lvl w:ilvl="8" w:tentative="1">
+      <w:start w:val="1"/>
+      <w:numFmt w:val="bullet"/>
+      <w:lvlText w:val=""/>
+      <w:lvlJc w:val="left"/>
+      <w:pPr>
+        <w:tabs>
+          <w:tab w:val="num" w:pos="6480"/>
+        </w:tabs>
+        <w:ind w:left="6480" w:hanging="360"/>
+      </w:pPr>
+      <w:rPr>
+        <w:rFonts w:ascii="Symbol" w:hAnsi="Symbol" w:hint="default"/>
+        <w:sz w:val="20"/>
+      </w:rPr>
+    </w:lvl>
+  </w:abstractNum>
   <w:num w:numId="1">
     <w:abstractNumId w:val="0"/>
+  </w:num>
+  <w:num w:numId="2">
+    <w:abstractNumId w:val="2"/>
+  </w:num>
+  <w:num w:numId="3">
+    <w:abstractNumId w:val="1"/>
   </w:num>
 </w:numbering>
 </file>
@@ -465,6 +1497,7 @@
     <w:lsdException w:name="HTML Sample" w:semiHidden="1" w:unhideWhenUsed="1"/>
     <w:lsdException w:name="HTML Typewriter" w:semiHidden="1" w:unhideWhenUsed="1"/>
     <w:lsdException w:name="HTML Variable" w:semiHidden="1" w:unhideWhenUsed="1"/>
+    <w:lsdException w:name="Normal Table" w:semiHidden="1" w:unhideWhenUsed="1"/>
     <w:lsdException w:name="annotation subject" w:semiHidden="1" w:unhideWhenUsed="1"/>
     <w:lsdException w:name="No List" w:semiHidden="1" w:unhideWhenUsed="1"/>
     <w:lsdException w:name="Outline List 1" w:semiHidden="1" w:unhideWhenUsed="1"/>
@@ -509,6 +1542,7 @@
     <w:lsdException w:name="Table Professional" w:semiHidden="1" w:unhideWhenUsed="1"/>
     <w:lsdException w:name="Table Subtle 1" w:semiHidden="1" w:unhideWhenUsed="1"/>
     <w:lsdException w:name="Table Subtle 2" w:semiHidden="1" w:unhideWhenUsed="1"/>
+    <w:lsdException w:name="Table Web 1" w:semiHidden="1" w:unhideWhenUsed="1"/>
     <w:lsdException w:name="Table Web 2" w:semiHidden="1" w:unhideWhenUsed="1"/>
     <w:lsdException w:name="Table Web 3" w:semiHidden="1" w:unhideWhenUsed="1"/>
     <w:lsdException w:name="Balloon Text" w:semiHidden="1" w:unhideWhenUsed="1"/>
@@ -775,6 +1809,51 @@
       <w:contextualSpacing/>
     </w:pPr>
   </w:style>
+  <w:style w:type="paragraph" w:styleId="NormalWeb">
+    <w:name w:val="Normal (Web)"/>
+    <w:basedOn w:val="Normal"/>
+    <w:uiPriority w:val="99"/>
+    <w:semiHidden/>
+    <w:unhideWhenUsed/>
+    <w:rsid w:val="000F0895"/>
+    <w:pPr>
+      <w:spacing w:before="100" w:beforeAutospacing="1" w:after="100" w:afterAutospacing="1" w:line="240" w:lineRule="auto"/>
+    </w:pPr>
+    <w:rPr>
+      <w:rFonts w:ascii="Times New Roman" w:eastAsia="Times New Roman" w:hAnsi="Times New Roman" w:cs="Times New Roman"/>
+      <w:sz w:val="24"/>
+      <w:szCs w:val="24"/>
+    </w:rPr>
+  </w:style>
+  <w:style w:type="character" w:customStyle="1" w:styleId="apple-converted-space">
+    <w:name w:val="apple-converted-space"/>
+    <w:basedOn w:val="DefaultParagraphFont"/>
+    <w:rsid w:val="000F0895"/>
+  </w:style>
+  <w:style w:type="character" w:styleId="HTMLCode">
+    <w:name w:val="HTML Code"/>
+    <w:basedOn w:val="DefaultParagraphFont"/>
+    <w:uiPriority w:val="99"/>
+    <w:semiHidden/>
+    <w:unhideWhenUsed/>
+    <w:rsid w:val="000F0895"/>
+    <w:rPr>
+      <w:rFonts w:ascii="Courier New" w:eastAsia="Times New Roman" w:hAnsi="Courier New" w:cs="Courier New"/>
+      <w:sz w:val="20"/>
+      <w:szCs w:val="20"/>
+    </w:rPr>
+  </w:style>
+  <w:style w:type="character" w:styleId="Strong">
+    <w:name w:val="Strong"/>
+    <w:basedOn w:val="DefaultParagraphFont"/>
+    <w:uiPriority w:val="22"/>
+    <w:qFormat/>
+    <w:rsid w:val="000F0895"/>
+    <w:rPr>
+      <w:b/>
+      <w:bCs/>
+    </w:rPr>
+  </w:style>
 </w:styles>
 </file>
 

</xml_diff>